<commit_message>
updating C3M1 and adding C3M2
</commit_message>
<xml_diff>
--- a/3-Prepare Data for Exploration/C3 - Module 1.docx
+++ b/3-Prepare Data for Exploration/C3 - Module 1.docx
@@ -3297,12 +3297,12 @@
           <wp:inline distB="114300" distT="114300" distL="114300" distR="114300">
             <wp:extent cx="5943600" cy="4686300"/>
             <wp:effectExtent b="0" l="0" r="0" t="0"/>
-            <wp:docPr descr="This illustration is a flowchart that shows a possible order of data collection considerations for time-sensitive projects." id="4" name="image6.png"/>
+            <wp:docPr descr="This illustration is a flowchart that shows a possible order of data collection considerations for time-sensitive projects." id="4" name="image12.png"/>
             <a:graphic>
               <a:graphicData uri="http://schemas.openxmlformats.org/drawingml/2006/picture">
                 <pic:pic>
                   <pic:nvPicPr>
-                    <pic:cNvPr descr="This illustration is a flowchart that shows a possible order of data collection considerations for time-sensitive projects." id="0" name="image6.png"/>
+                    <pic:cNvPr descr="This illustration is a flowchart that shows a possible order of data collection considerations for time-sensitive projects." id="0" name="image12.png"/>
                     <pic:cNvPicPr preferRelativeResize="0"/>
                   </pic:nvPicPr>
                   <pic:blipFill>
@@ -11653,12 +11653,12 @@
           <wp:inline distB="114300" distT="114300" distL="114300" distR="114300">
             <wp:extent cx="5943600" cy="2984500"/>
             <wp:effectExtent b="0" l="0" r="0" t="0"/>
-            <wp:docPr id="1" name="image5.png"/>
+            <wp:docPr id="1" name="image4.png"/>
             <a:graphic>
               <a:graphicData uri="http://schemas.openxmlformats.org/drawingml/2006/picture">
                 <pic:pic>
                   <pic:nvPicPr>
-                    <pic:cNvPr id="0" name="image5.png"/>
+                    <pic:cNvPr id="0" name="image4.png"/>
                     <pic:cNvPicPr preferRelativeResize="0"/>
                   </pic:nvPicPr>
                   <pic:blipFill>
@@ -12797,12 +12797,12 @@
           <wp:inline distB="114300" distT="114300" distL="114300" distR="114300">
             <wp:extent cx="3743325" cy="3000375"/>
             <wp:effectExtent b="0" l="0" r="0" t="0"/>
-            <wp:docPr id="15" name="image4.png"/>
+            <wp:docPr id="15" name="image2.png"/>
             <a:graphic>
               <a:graphicData uri="http://schemas.openxmlformats.org/drawingml/2006/picture">
                 <pic:pic>
                   <pic:nvPicPr>
-                    <pic:cNvPr id="0" name="image4.png"/>
+                    <pic:cNvPr id="0" name="image2.png"/>
                     <pic:cNvPicPr preferRelativeResize="0"/>
                   </pic:nvPicPr>
                   <pic:blipFill>
@@ -12934,12 +12934,12 @@
           <wp:inline distB="114300" distT="114300" distL="114300" distR="114300">
             <wp:extent cx="1909763" cy="2725752"/>
             <wp:effectExtent b="0" l="0" r="0" t="0"/>
-            <wp:docPr id="13" name="image2.png"/>
+            <wp:docPr id="13" name="image7.png"/>
             <a:graphic>
               <a:graphicData uri="http://schemas.openxmlformats.org/drawingml/2006/picture">
                 <pic:pic>
                   <pic:nvPicPr>
-                    <pic:cNvPr id="0" name="image2.png"/>
+                    <pic:cNvPr id="0" name="image7.png"/>
                     <pic:cNvPicPr preferRelativeResize="0"/>
                   </pic:nvPicPr>
                   <pic:blipFill>
@@ -12975,12 +12975,12 @@
           <wp:inline distB="114300" distT="114300" distL="114300" distR="114300">
             <wp:extent cx="2547938" cy="3441717"/>
             <wp:effectExtent b="0" l="0" r="0" t="0"/>
-            <wp:docPr id="3" name="image3.png"/>
+            <wp:docPr id="3" name="image5.png"/>
             <a:graphic>
               <a:graphicData uri="http://schemas.openxmlformats.org/drawingml/2006/picture">
                 <pic:pic>
                   <pic:nvPicPr>
-                    <pic:cNvPr id="0" name="image3.png"/>
+                    <pic:cNvPr id="0" name="image5.png"/>
                     <pic:cNvPicPr preferRelativeResize="0"/>
                   </pic:nvPicPr>
                   <pic:blipFill>
@@ -13016,12 +13016,12 @@
           <wp:inline distB="114300" distT="114300" distL="114300" distR="114300">
             <wp:extent cx="2335721" cy="2871788"/>
             <wp:effectExtent b="0" l="0" r="0" t="0"/>
-            <wp:docPr id="2" name="image1.png"/>
+            <wp:docPr id="2" name="image6.png"/>
             <a:graphic>
               <a:graphicData uri="http://schemas.openxmlformats.org/drawingml/2006/picture">
                 <pic:pic>
                   <pic:nvPicPr>
-                    <pic:cNvPr id="0" name="image1.png"/>
+                    <pic:cNvPr id="0" name="image6.png"/>
                     <pic:cNvPicPr preferRelativeResize="0"/>
                   </pic:nvPicPr>
                   <pic:blipFill>
@@ -14270,12 +14270,12 @@
           <wp:inline distB="114300" distT="114300" distL="114300" distR="114300">
             <wp:extent cx="5943600" cy="3340100"/>
             <wp:effectExtent b="0" l="0" r="0" t="0"/>
-            <wp:docPr id="11" name="image10.png"/>
+            <wp:docPr id="11" name="image11.png"/>
             <a:graphic>
               <a:graphicData uri="http://schemas.openxmlformats.org/drawingml/2006/picture">
                 <pic:pic>
                   <pic:nvPicPr>
-                    <pic:cNvPr id="0" name="image10.png"/>
+                    <pic:cNvPr id="0" name="image11.png"/>
                     <pic:cNvPicPr preferRelativeResize="0"/>
                   </pic:nvPicPr>
                   <pic:blipFill>
@@ -15347,12 +15347,12 @@
           <wp:inline distB="114300" distT="114300" distL="114300" distR="114300">
             <wp:extent cx="5943600" cy="1866900"/>
             <wp:effectExtent b="0" l="0" r="0" t="0"/>
-            <wp:docPr descr="A variety of different devices including a laptop, tablet, smartphone, and smartwatch" id="12" name="image11.png"/>
+            <wp:docPr descr="A variety of different devices including a laptop, tablet, smartphone, and smartwatch" id="12" name="image10.png"/>
             <a:graphic>
               <a:graphicData uri="http://schemas.openxmlformats.org/drawingml/2006/picture">
                 <pic:pic>
                   <pic:nvPicPr>
-                    <pic:cNvPr descr="A variety of different devices including a laptop, tablet, smartphone, and smartwatch" id="0" name="image11.png"/>
+                    <pic:cNvPr descr="A variety of different devices including a laptop, tablet, smartphone, and smartwatch" id="0" name="image10.png"/>
                     <pic:cNvPicPr preferRelativeResize="0"/>
                   </pic:nvPicPr>
                   <pic:blipFill>
@@ -15629,12 +15629,12 @@
           <wp:inline distB="114300" distT="114300" distL="114300" distR="114300">
             <wp:extent cx="5943600" cy="1625600"/>
             <wp:effectExtent b="0" l="0" r="0" t="0"/>
-            <wp:docPr descr="Three Venn diagrams that represent AND, OR, and NOT conditions between grey and pink shoes." id="7" name="image7.png"/>
+            <wp:docPr descr="Three Venn diagrams that represent AND, OR, and NOT conditions between grey and pink shoes." id="7" name="image8.png"/>
             <a:graphic>
               <a:graphicData uri="http://schemas.openxmlformats.org/drawingml/2006/picture">
                 <pic:pic>
                   <pic:nvPicPr>
-                    <pic:cNvPr descr="Three Venn diagrams that represent AND, OR, and NOT conditions between grey and pink shoes." id="0" name="image7.png"/>
+                    <pic:cNvPr descr="Three Venn diagrams that represent AND, OR, and NOT conditions between grey and pink shoes." id="0" name="image8.png"/>
                     <pic:cNvPicPr preferRelativeResize="0"/>
                   </pic:nvPicPr>
                   <pic:blipFill>
@@ -20129,12 +20129,12 @@
           <wp:inline distB="114300" distT="114300" distL="114300" distR="114300">
             <wp:extent cx="2181225" cy="1019175"/>
             <wp:effectExtent b="0" l="0" r="0" t="0"/>
-            <wp:docPr id="8" name="image12.png"/>
+            <wp:docPr id="8" name="image1.png"/>
             <a:graphic>
               <a:graphicData uri="http://schemas.openxmlformats.org/drawingml/2006/picture">
                 <pic:pic>
                   <pic:nvPicPr>
-                    <pic:cNvPr id="0" name="image12.png"/>
+                    <pic:cNvPr id="0" name="image1.png"/>
                     <pic:cNvPicPr preferRelativeResize="0"/>
                   </pic:nvPicPr>
                   <pic:blipFill>
@@ -22494,12 +22494,12 @@
           <wp:inline distB="114300" distT="114300" distL="114300" distR="114300">
             <wp:extent cx="3643313" cy="2489597"/>
             <wp:effectExtent b="0" l="0" r="0" t="0"/>
-            <wp:docPr id="14" name="image8.png"/>
+            <wp:docPr id="14" name="image3.png"/>
             <a:graphic>
               <a:graphicData uri="http://schemas.openxmlformats.org/drawingml/2006/picture">
                 <pic:pic>
                   <pic:nvPicPr>
-                    <pic:cNvPr id="0" name="image8.png"/>
+                    <pic:cNvPr id="0" name="image3.png"/>
                     <pic:cNvPicPr preferRelativeResize="0"/>
                   </pic:nvPicPr>
                   <pic:blipFill>
@@ -24696,2177 +24696,16 @@
     </w:p>
     <w:p>
       <w:pPr>
-        <w:shd w:fill="ffffff" w:val="clear"/>
-        <w:jc w:val="both"/>
-        <w:rPr>
-          <w:b w:val="1"/>
-          <w:color w:val="0000ff"/>
-          <w:sz w:val="28"/>
-          <w:szCs w:val="28"/>
-          <w:highlight w:val="white"/>
-        </w:rPr>
-      </w:pPr>
-      <w:r>
-        <w:rPr>
-          <w:rtl w:val="0"/>
-        </w:rPr>
-      </w:r>
-    </w:p>
-    <w:p>
-      <w:pPr>
-        <w:shd w:fill="ffffff" w:val="clear"/>
-        <w:jc w:val="both"/>
-        <w:rPr>
-          <w:b w:val="1"/>
-          <w:color w:val="0000ff"/>
-          <w:sz w:val="36"/>
-          <w:szCs w:val="36"/>
-          <w:highlight w:val="white"/>
-        </w:rPr>
-      </w:pPr>
-      <w:r>
-        <w:rPr>
-          <w:b w:val="1"/>
-          <w:color w:val="0000ff"/>
-          <w:sz w:val="40"/>
-          <w:szCs w:val="40"/>
-          <w:highlight w:val="white"/>
-          <w:rtl w:val="0"/>
-        </w:rPr>
-        <w:t xml:space="preserve">MODULE 2 - DATA RESPONSIBILITY</w:t>
-      </w:r>
-      <w:r>
-        <w:rPr>
-          <w:rtl w:val="0"/>
-        </w:rPr>
-      </w:r>
-    </w:p>
-    <w:p>
-      <w:pPr>
-        <w:shd w:fill="ffffff" w:val="clear"/>
-        <w:rPr>
-          <w:b w:val="1"/>
-          <w:color w:val="0000ff"/>
-          <w:sz w:val="36"/>
-          <w:szCs w:val="36"/>
-          <w:highlight w:val="white"/>
-        </w:rPr>
-      </w:pPr>
-      <w:r>
-        <w:rPr>
-          <w:b w:val="1"/>
-          <w:color w:val="0000ff"/>
-          <w:sz w:val="36"/>
-          <w:szCs w:val="36"/>
-          <w:highlight w:val="white"/>
-          <w:rtl w:val="0"/>
-        </w:rPr>
-        <w:t xml:space="preserve">UNBIASED AND OBJECTIVE DATA</w:t>
-      </w:r>
-    </w:p>
-    <w:p>
-      <w:pPr>
-        <w:keepNext w:val="0"/>
-        <w:keepLines w:val="0"/>
-        <w:pageBreakBefore w:val="0"/>
-        <w:widowControl w:val="1"/>
-        <w:pBdr>
-          <w:top w:space="0" w:sz="0" w:val="nil"/>
-          <w:left w:space="0" w:sz="0" w:val="nil"/>
-          <w:bottom w:space="0" w:sz="0" w:val="nil"/>
-          <w:right w:space="0" w:sz="0" w:val="nil"/>
-          <w:between w:space="0" w:sz="0" w:val="nil"/>
-        </w:pBdr>
-        <w:shd w:fill="ffffff" w:val="clear"/>
-        <w:spacing w:after="0" w:before="0" w:line="276" w:lineRule="auto"/>
-        <w:ind w:left="0" w:right="0" w:firstLine="0"/>
-        <w:jc w:val="both"/>
-        <w:rPr>
-          <w:b w:val="1"/>
-          <w:color w:val="434343"/>
-          <w:sz w:val="28"/>
-          <w:szCs w:val="28"/>
-          <w:highlight w:val="white"/>
-          <w:u w:val="single"/>
-        </w:rPr>
-      </w:pPr>
-      <w:r>
-        <w:fldChar w:fldCharType="begin"/>
-        <w:instrText xml:space="preserve"> HYPERLINK "https://www.coursera.org/learn/data-preparation/lecture/qALoI/introduction-to-bias-credibility-privacy-and-ethics" </w:instrText>
-        <w:fldChar w:fldCharType="separate"/>
-      </w:r>
-      <w:r>
-        <w:rPr>
-          <w:b w:val="1"/>
-          <w:color w:val="434343"/>
-          <w:sz w:val="28"/>
-          <w:szCs w:val="28"/>
-          <w:highlight w:val="white"/>
-          <w:u w:val="single"/>
-          <w:rtl w:val="0"/>
-        </w:rPr>
-        <w:t xml:space="preserve">INTRODUCTION TO BIAS, CREDIBILITY, PRIVACY, AND ETHICS</w:t>
-      </w:r>
-    </w:p>
-    <w:p>
-      <w:pPr>
-        <w:keepNext w:val="0"/>
-        <w:keepLines w:val="0"/>
-        <w:pageBreakBefore w:val="0"/>
-        <w:widowControl w:val="1"/>
-        <w:pBdr>
-          <w:top w:space="0" w:sz="0" w:val="nil"/>
-          <w:left w:space="0" w:sz="0" w:val="nil"/>
-          <w:bottom w:space="0" w:sz="0" w:val="nil"/>
-          <w:right w:space="0" w:sz="0" w:val="nil"/>
-          <w:between w:space="0" w:sz="0" w:val="nil"/>
-        </w:pBdr>
-        <w:shd w:fill="ffffff" w:val="clear"/>
-        <w:spacing w:after="0" w:before="0" w:line="276" w:lineRule="auto"/>
-        <w:ind w:left="0" w:right="0" w:firstLine="0"/>
-        <w:jc w:val="both"/>
         <w:rPr/>
       </w:pPr>
       <w:r>
-        <w:fldChar w:fldCharType="end"/>
-      </w:r>
-      <w:hyperlink r:id="rId44">
-        <w:r>
-          <w:rPr>
-            <w:b w:val="1"/>
-            <w:color w:val="434343"/>
-            <w:sz w:val="28"/>
-            <w:szCs w:val="28"/>
-            <w:highlight w:val="white"/>
-            <w:u w:val="single"/>
-            <w:rtl w:val="0"/>
-          </w:rPr>
-          <w:t xml:space="preserve">BIAS: FROM QUESTIONS TO CONCLUSIONS</w:t>
-        </w:r>
-      </w:hyperlink>
-      <w:r>
-        <w:rPr>
-          <w:rtl w:val="0"/>
-        </w:rPr>
-      </w:r>
-    </w:p>
-    <w:p>
-      <w:pPr>
-        <w:keepNext w:val="0"/>
-        <w:keepLines w:val="0"/>
-        <w:pageBreakBefore w:val="0"/>
-        <w:widowControl w:val="1"/>
-        <w:pBdr>
-          <w:top w:space="0" w:sz="0" w:val="nil"/>
-          <w:left w:space="0" w:sz="0" w:val="nil"/>
-          <w:bottom w:space="0" w:sz="0" w:val="nil"/>
-          <w:right w:space="0" w:sz="0" w:val="nil"/>
-          <w:between w:space="0" w:sz="0" w:val="nil"/>
-        </w:pBdr>
-        <w:shd w:fill="ffffff" w:val="clear"/>
-        <w:spacing w:after="0" w:before="0" w:line="276" w:lineRule="auto"/>
-        <w:ind w:left="0" w:right="0" w:firstLine="0"/>
-        <w:jc w:val="both"/>
-        <w:rPr>
-          <w:color w:val="333333"/>
-          <w:sz w:val="21"/>
-          <w:szCs w:val="21"/>
-          <w:highlight w:val="white"/>
-        </w:rPr>
-      </w:pPr>
-      <w:r>
-        <w:rPr>
-          <w:color w:val="333333"/>
-          <w:sz w:val="21"/>
-          <w:szCs w:val="21"/>
-          <w:highlight w:val="white"/>
-          <w:rtl w:val="0"/>
-        </w:rPr>
-        <w:t xml:space="preserve">Our brains are biologically designed to streamline thinking and make quick judgments. Bias has evolved to become a preference in favor of or against a person, group of people, or thing. It can be conscious or subconscious. The good news is once we know and accept that we have bias, we can start to recognize our own patterns of thinking and learn how to manage it. It's important to know that bias can also find its way into the world of data. Data bias is a type of error that systematically skews results in a certain direction. </w:t>
-      </w:r>
-    </w:p>
-    <w:p>
-      <w:pPr>
-        <w:keepNext w:val="0"/>
-        <w:keepLines w:val="0"/>
-        <w:pageBreakBefore w:val="0"/>
-        <w:widowControl w:val="1"/>
-        <w:pBdr>
-          <w:top w:space="0" w:sz="0" w:val="nil"/>
-          <w:left w:space="0" w:sz="0" w:val="nil"/>
-          <w:bottom w:space="0" w:sz="0" w:val="nil"/>
-          <w:right w:space="0" w:sz="0" w:val="nil"/>
-          <w:between w:space="0" w:sz="0" w:val="nil"/>
-        </w:pBdr>
-        <w:shd w:fill="ffffff" w:val="clear"/>
-        <w:spacing w:after="0" w:before="0" w:line="276" w:lineRule="auto"/>
-        <w:ind w:left="0" w:right="0" w:firstLine="0"/>
-        <w:jc w:val="both"/>
-        <w:rPr>
-          <w:color w:val="333333"/>
-          <w:sz w:val="21"/>
-          <w:szCs w:val="21"/>
-          <w:highlight w:val="white"/>
-        </w:rPr>
-      </w:pPr>
-      <w:r>
-        <w:rPr>
-          <w:rtl w:val="0"/>
-        </w:rPr>
-      </w:r>
-    </w:p>
-    <w:p>
-      <w:pPr>
-        <w:keepNext w:val="0"/>
-        <w:keepLines w:val="0"/>
-        <w:pageBreakBefore w:val="0"/>
-        <w:widowControl w:val="1"/>
-        <w:pBdr>
-          <w:top w:space="0" w:sz="0" w:val="nil"/>
-          <w:left w:space="0" w:sz="0" w:val="nil"/>
-          <w:bottom w:space="0" w:sz="0" w:val="nil"/>
-          <w:right w:space="0" w:sz="0" w:val="nil"/>
-          <w:between w:space="0" w:sz="0" w:val="nil"/>
-        </w:pBdr>
-        <w:shd w:fill="ffffff" w:val="clear"/>
-        <w:spacing w:after="0" w:before="0" w:line="276" w:lineRule="auto"/>
-        <w:ind w:left="0" w:right="0" w:firstLine="0"/>
-        <w:jc w:val="both"/>
-        <w:rPr>
-          <w:color w:val="333333"/>
-          <w:sz w:val="21"/>
-          <w:szCs w:val="21"/>
-          <w:highlight w:val="white"/>
-        </w:rPr>
-      </w:pPr>
-      <w:r>
-        <w:rPr>
-          <w:color w:val="333333"/>
-          <w:sz w:val="21"/>
-          <w:szCs w:val="21"/>
-          <w:highlight w:val="white"/>
-          <w:rtl w:val="0"/>
-        </w:rPr>
-        <w:t xml:space="preserve">As a data analyst, you have to think about bias and fairness from the moment you start collecting data to the time you present your conclusions. After all, those conclusions can have serious implications.</w:t>
-      </w:r>
-    </w:p>
-    <w:p>
-      <w:pPr>
-        <w:keepNext w:val="0"/>
-        <w:keepLines w:val="0"/>
-        <w:pageBreakBefore w:val="0"/>
-        <w:widowControl w:val="1"/>
-        <w:pBdr>
-          <w:top w:space="0" w:sz="0" w:val="nil"/>
-          <w:left w:space="0" w:sz="0" w:val="nil"/>
-          <w:bottom w:space="0" w:sz="0" w:val="nil"/>
-          <w:right w:space="0" w:sz="0" w:val="nil"/>
-          <w:between w:space="0" w:sz="0" w:val="nil"/>
-        </w:pBdr>
-        <w:shd w:fill="ffffff" w:val="clear"/>
-        <w:spacing w:after="0" w:before="0" w:line="276" w:lineRule="auto"/>
-        <w:ind w:left="0" w:right="0" w:firstLine="0"/>
-        <w:jc w:val="both"/>
-        <w:rPr>
-          <w:color w:val="333333"/>
-          <w:sz w:val="21"/>
-          <w:szCs w:val="21"/>
-          <w:highlight w:val="white"/>
-        </w:rPr>
-      </w:pPr>
-      <w:r>
-        <w:fldChar w:fldCharType="begin"/>
-        <w:instrText xml:space="preserve"> HYPERLINK "https://www.coursera.org/learn/data-preparation/lecture/D3P1G/bias-from-questions-to-conclusions" </w:instrText>
-        <w:fldChar w:fldCharType="separate"/>
-      </w:r>
-      <w:r>
-        <w:rPr>
-          <w:rtl w:val="0"/>
-        </w:rPr>
-      </w:r>
-    </w:p>
-    <w:p>
-      <w:pPr>
-        <w:keepNext w:val="0"/>
-        <w:keepLines w:val="0"/>
-        <w:pageBreakBefore w:val="0"/>
-        <w:widowControl w:val="1"/>
-        <w:pBdr>
-          <w:top w:space="0" w:sz="0" w:val="nil"/>
-          <w:left w:space="0" w:sz="0" w:val="nil"/>
-          <w:bottom w:space="0" w:sz="0" w:val="nil"/>
-          <w:right w:space="0" w:sz="0" w:val="nil"/>
-          <w:between w:space="0" w:sz="0" w:val="nil"/>
-        </w:pBdr>
-        <w:shd w:fill="ffffff" w:val="clear"/>
-        <w:spacing w:after="0" w:before="0" w:line="276" w:lineRule="auto"/>
-        <w:ind w:left="0" w:right="0" w:firstLine="0"/>
-        <w:jc w:val="both"/>
-        <w:rPr/>
-      </w:pPr>
-      <w:r>
-        <w:fldChar w:fldCharType="end"/>
-      </w:r>
-      <w:hyperlink r:id="rId45">
-        <w:r>
-          <w:rPr>
-            <w:b w:val="1"/>
-            <w:color w:val="434343"/>
-            <w:sz w:val="28"/>
-            <w:szCs w:val="28"/>
-            <w:highlight w:val="white"/>
-            <w:u w:val="single"/>
-            <w:rtl w:val="0"/>
-          </w:rPr>
-          <w:t xml:space="preserve">BIASED AND UNBIASED DATA</w:t>
-        </w:r>
-      </w:hyperlink>
-      <w:r>
-        <w:rPr>
-          <w:rtl w:val="0"/>
-        </w:rPr>
-      </w:r>
-    </w:p>
-    <w:p>
-      <w:pPr>
-        <w:keepNext w:val="0"/>
-        <w:keepLines w:val="0"/>
-        <w:pageBreakBefore w:val="0"/>
-        <w:widowControl w:val="1"/>
-        <w:pBdr>
-          <w:top w:space="0" w:sz="0" w:val="nil"/>
-          <w:left w:space="0" w:sz="0" w:val="nil"/>
-          <w:bottom w:space="0" w:sz="0" w:val="nil"/>
-          <w:right w:space="0" w:sz="0" w:val="nil"/>
-          <w:between w:space="0" w:sz="0" w:val="nil"/>
-        </w:pBdr>
-        <w:shd w:fill="ffffff" w:val="clear"/>
-        <w:spacing w:after="0" w:before="0" w:line="276" w:lineRule="auto"/>
-        <w:ind w:left="0" w:right="0" w:firstLine="0"/>
-        <w:jc w:val="both"/>
-        <w:rPr>
-          <w:color w:val="333333"/>
-          <w:sz w:val="21"/>
-          <w:szCs w:val="21"/>
-          <w:highlight w:val="white"/>
-        </w:rPr>
-      </w:pPr>
-      <w:r>
-        <w:rPr>
-          <w:color w:val="333333"/>
-          <w:sz w:val="21"/>
-          <w:szCs w:val="21"/>
-          <w:highlight w:val="white"/>
-          <w:rtl w:val="0"/>
-        </w:rPr>
-        <w:t xml:space="preserve">When data is biased, it can systematically skew results in a certain direction, making them unreliable.</w:t>
-      </w:r>
-    </w:p>
-    <w:p>
-      <w:pPr>
-        <w:keepNext w:val="0"/>
-        <w:keepLines w:val="0"/>
-        <w:pageBreakBefore w:val="0"/>
-        <w:widowControl w:val="1"/>
-        <w:pBdr>
-          <w:top w:space="0" w:sz="0" w:val="nil"/>
-          <w:left w:space="0" w:sz="0" w:val="nil"/>
-          <w:bottom w:space="0" w:sz="0" w:val="nil"/>
-          <w:right w:space="0" w:sz="0" w:val="nil"/>
-          <w:between w:space="0" w:sz="0" w:val="nil"/>
-        </w:pBdr>
-        <w:shd w:fill="ffffff" w:val="clear"/>
-        <w:spacing w:after="0" w:before="0" w:line="276" w:lineRule="auto"/>
-        <w:ind w:left="0" w:right="0" w:firstLine="0"/>
-        <w:jc w:val="both"/>
-        <w:rPr>
-          <w:color w:val="333333"/>
-          <w:sz w:val="21"/>
-          <w:szCs w:val="21"/>
-          <w:highlight w:val="white"/>
-        </w:rPr>
-      </w:pPr>
-      <w:r>
-        <w:rPr>
-          <w:color w:val="333333"/>
-          <w:sz w:val="21"/>
-          <w:szCs w:val="21"/>
-          <w:highlight w:val="white"/>
-          <w:rtl w:val="0"/>
-        </w:rPr>
-        <w:t xml:space="preserve">If you'd use a more randomized sample of the population that included all genders, you'd have an unbiased sample. Unbiased sampling results in a sample that's representative of the population being measured. Another great way to discover if you're working with unbiased data is to bring the results to life with visualizations.</w:t>
-      </w:r>
-      <w:r>
-        <w:fldChar w:fldCharType="begin"/>
-        <w:instrText xml:space="preserve"> HYPERLINK "https://www.coursera.org/learn/data-preparation/lecture/eqg98/biased-and-unbiased-data" </w:instrText>
-        <w:fldChar w:fldCharType="separate"/>
-      </w:r>
-      <w:r>
-        <w:rPr>
-          <w:rtl w:val="0"/>
-        </w:rPr>
-      </w:r>
-    </w:p>
-    <w:p>
-      <w:pPr>
-        <w:keepNext w:val="0"/>
-        <w:keepLines w:val="0"/>
-        <w:pageBreakBefore w:val="0"/>
-        <w:widowControl w:val="1"/>
-        <w:pBdr>
-          <w:top w:space="0" w:sz="0" w:val="nil"/>
-          <w:left w:space="0" w:sz="0" w:val="nil"/>
-          <w:bottom w:space="0" w:sz="0" w:val="nil"/>
-          <w:right w:space="0" w:sz="0" w:val="nil"/>
-          <w:between w:space="0" w:sz="0" w:val="nil"/>
-        </w:pBdr>
-        <w:shd w:fill="ffffff" w:val="clear"/>
-        <w:spacing w:after="0" w:before="0" w:line="276" w:lineRule="auto"/>
-        <w:ind w:left="0" w:right="0" w:firstLine="0"/>
-        <w:jc w:val="both"/>
-        <w:rPr>
-          <w:b w:val="1"/>
-          <w:color w:val="434343"/>
-          <w:sz w:val="28"/>
-          <w:szCs w:val="28"/>
-          <w:highlight w:val="white"/>
-          <w:u w:val="single"/>
-        </w:rPr>
-      </w:pPr>
-      <w:r>
-        <w:fldChar w:fldCharType="end"/>
-      </w:r>
-      <w:r>
-        <w:fldChar w:fldCharType="begin"/>
-        <w:instrText xml:space="preserve"> HYPERLINK "https://www.coursera.org/learn/data-preparation/discussionPrompt/g4GCA/account-for-bias" </w:instrText>
-        <w:fldChar w:fldCharType="separate"/>
-      </w:r>
-      <w:r>
-        <w:rPr>
-          <w:b w:val="1"/>
-          <w:color w:val="434343"/>
-          <w:sz w:val="28"/>
-          <w:szCs w:val="28"/>
-          <w:highlight w:val="white"/>
-          <w:u w:val="single"/>
-          <w:rtl w:val="0"/>
-        </w:rPr>
-        <w:t xml:space="preserve">ACCOUNT FOR BIAS</w:t>
-      </w:r>
-    </w:p>
-    <w:p>
-      <w:pPr>
-        <w:keepNext w:val="0"/>
-        <w:keepLines w:val="0"/>
-        <w:pageBreakBefore w:val="0"/>
-        <w:widowControl w:val="1"/>
-        <w:pBdr>
-          <w:top w:space="0" w:sz="0" w:val="nil"/>
-          <w:left w:space="0" w:sz="0" w:val="nil"/>
-          <w:bottom w:space="0" w:sz="0" w:val="nil"/>
-          <w:right w:space="0" w:sz="0" w:val="nil"/>
-          <w:between w:space="0" w:sz="0" w:val="nil"/>
-        </w:pBdr>
-        <w:shd w:fill="ffffff" w:val="clear"/>
-        <w:spacing w:after="0" w:before="0" w:line="276" w:lineRule="auto"/>
-        <w:ind w:left="0" w:right="0" w:firstLine="0"/>
-        <w:jc w:val="both"/>
-        <w:rPr>
-          <w:b w:val="1"/>
-          <w:color w:val="434343"/>
-          <w:sz w:val="28"/>
-          <w:szCs w:val="28"/>
-          <w:highlight w:val="white"/>
-          <w:u w:val="single"/>
-        </w:rPr>
-      </w:pPr>
-      <w:r>
-        <w:fldChar w:fldCharType="end"/>
-      </w:r>
-      <w:r>
-        <w:fldChar w:fldCharType="begin"/>
-        <w:instrText xml:space="preserve"> HYPERLINK "https://www.coursera.org/learn/data-preparation/lecture/NGtoT/understand-bias-in-data" </w:instrText>
-        <w:fldChar w:fldCharType="separate"/>
-      </w:r>
-      <w:r>
-        <w:rPr>
-          <w:b w:val="1"/>
-          <w:color w:val="434343"/>
-          <w:sz w:val="28"/>
-          <w:szCs w:val="28"/>
-          <w:highlight w:val="white"/>
-          <w:u w:val="single"/>
-          <w:rtl w:val="0"/>
-        </w:rPr>
-        <w:t xml:space="preserve">UNDERSTAND BIAS IN DATA</w:t>
-      </w:r>
-    </w:p>
-    <w:p>
-      <w:pPr>
-        <w:keepNext w:val="0"/>
-        <w:keepLines w:val="0"/>
-        <w:pageBreakBefore w:val="0"/>
-        <w:widowControl w:val="1"/>
-        <w:pBdr>
-          <w:top w:space="0" w:sz="0" w:val="nil"/>
-          <w:left w:space="0" w:sz="0" w:val="nil"/>
-          <w:bottom w:space="0" w:sz="0" w:val="nil"/>
-          <w:right w:space="0" w:sz="0" w:val="nil"/>
-          <w:between w:space="0" w:sz="0" w:val="nil"/>
-        </w:pBdr>
-        <w:shd w:fill="ffffff" w:val="clear"/>
-        <w:spacing w:after="0" w:before="0" w:line="276" w:lineRule="auto"/>
-        <w:ind w:left="0" w:right="0" w:firstLine="0"/>
-        <w:jc w:val="both"/>
-        <w:rPr>
-          <w:b w:val="1"/>
-          <w:color w:val="434343"/>
-          <w:sz w:val="28"/>
-          <w:szCs w:val="28"/>
-          <w:highlight w:val="white"/>
-          <w:u w:val="single"/>
-        </w:rPr>
-      </w:pPr>
-      <w:r>
-        <w:fldChar w:fldCharType="end"/>
-      </w:r>
-      <w:r>
-        <w:fldChar w:fldCharType="begin"/>
-        <w:instrText xml:space="preserve"> HYPERLINK "https://www.coursera.org/learn/data-preparation/quiz/eQwG4/test-your-knowledge-on-unbiased-and-objective-data" </w:instrText>
-        <w:fldChar w:fldCharType="separate"/>
-      </w:r>
-      <w:r>
-        <w:rPr>
-          <w:b w:val="1"/>
-          <w:color w:val="434343"/>
-          <w:sz w:val="28"/>
-          <w:szCs w:val="28"/>
-          <w:highlight w:val="white"/>
-          <w:u w:val="single"/>
-          <w:rtl w:val="0"/>
-        </w:rPr>
-        <w:t xml:space="preserve">TEST YOUR KNOWLEDGE ON UNBIASED AND OBJECTIVE DATA</w:t>
-      </w:r>
-    </w:p>
-    <w:p>
-      <w:pPr>
-        <w:shd w:fill="ffffff" w:val="clear"/>
-        <w:rPr>
-          <w:b w:val="1"/>
-          <w:color w:val="0000ff"/>
-          <w:sz w:val="36"/>
-          <w:szCs w:val="36"/>
-          <w:highlight w:val="white"/>
-        </w:rPr>
-      </w:pPr>
-      <w:r>
-        <w:fldChar w:fldCharType="end"/>
-      </w:r>
-      <w:r>
-        <w:rPr>
-          <w:rtl w:val="0"/>
-        </w:rPr>
-      </w:r>
-    </w:p>
-    <w:p>
-      <w:pPr>
-        <w:shd w:fill="ffffff" w:val="clear"/>
-        <w:rPr>
-          <w:b w:val="1"/>
-          <w:color w:val="0000ff"/>
-          <w:sz w:val="36"/>
-          <w:szCs w:val="36"/>
-          <w:highlight w:val="white"/>
-        </w:rPr>
-      </w:pPr>
-      <w:r>
-        <w:rPr>
-          <w:b w:val="1"/>
-          <w:color w:val="0000ff"/>
-          <w:sz w:val="36"/>
-          <w:szCs w:val="36"/>
-          <w:highlight w:val="white"/>
-          <w:rtl w:val="0"/>
-        </w:rPr>
-        <w:t xml:space="preserve">ACHIEVE DATA CREDIBILITY</w:t>
-      </w:r>
-    </w:p>
-    <w:p>
-      <w:pPr>
-        <w:keepNext w:val="0"/>
-        <w:keepLines w:val="0"/>
-        <w:pageBreakBefore w:val="0"/>
-        <w:widowControl w:val="1"/>
-        <w:pBdr>
-          <w:top w:space="0" w:sz="0" w:val="nil"/>
-          <w:left w:space="0" w:sz="0" w:val="nil"/>
-          <w:bottom w:space="0" w:sz="0" w:val="nil"/>
-          <w:right w:space="0" w:sz="0" w:val="nil"/>
-          <w:between w:space="0" w:sz="0" w:val="nil"/>
-        </w:pBdr>
-        <w:shd w:fill="ffffff" w:val="clear"/>
-        <w:spacing w:after="0" w:before="0" w:line="276" w:lineRule="auto"/>
-        <w:ind w:left="0" w:right="0" w:firstLine="0"/>
-        <w:jc w:val="both"/>
-        <w:rPr>
-          <w:b w:val="1"/>
-          <w:color w:val="434343"/>
-          <w:sz w:val="28"/>
-          <w:szCs w:val="28"/>
-          <w:highlight w:val="white"/>
-          <w:u w:val="single"/>
-        </w:rPr>
-      </w:pPr>
-      <w:r>
-        <w:fldChar w:fldCharType="begin"/>
-        <w:instrText xml:space="preserve"> HYPERLINK "https://www.coursera.org/learn/data-preparation/lecture/vEobk/identify-good-data-sources" </w:instrText>
-        <w:fldChar w:fldCharType="separate"/>
-      </w:r>
-      <w:r>
-        <w:rPr>
-          <w:b w:val="1"/>
-          <w:color w:val="434343"/>
-          <w:sz w:val="28"/>
-          <w:szCs w:val="28"/>
-          <w:highlight w:val="white"/>
-          <w:u w:val="single"/>
-          <w:rtl w:val="0"/>
-        </w:rPr>
-        <w:t xml:space="preserve">IDENTIFY GOOD DATA SOURCES</w:t>
-      </w:r>
-    </w:p>
-    <w:p>
-      <w:pPr>
-        <w:keepNext w:val="0"/>
-        <w:keepLines w:val="0"/>
-        <w:pageBreakBefore w:val="0"/>
-        <w:widowControl w:val="1"/>
-        <w:pBdr>
-          <w:top w:space="0" w:sz="0" w:val="nil"/>
-          <w:left w:space="0" w:sz="0" w:val="nil"/>
-          <w:bottom w:space="0" w:sz="0" w:val="nil"/>
-          <w:right w:space="0" w:sz="0" w:val="nil"/>
-          <w:between w:space="0" w:sz="0" w:val="nil"/>
-        </w:pBdr>
-        <w:shd w:fill="ffffff" w:val="clear"/>
-        <w:spacing w:after="0" w:before="0" w:line="276" w:lineRule="auto"/>
-        <w:ind w:left="0" w:right="0" w:firstLine="0"/>
-        <w:jc w:val="both"/>
-        <w:rPr>
-          <w:b w:val="1"/>
-          <w:color w:val="434343"/>
-          <w:sz w:val="28"/>
-          <w:szCs w:val="28"/>
-          <w:highlight w:val="white"/>
-          <w:u w:val="single"/>
-        </w:rPr>
-      </w:pPr>
-      <w:r>
-        <w:fldChar w:fldCharType="end"/>
-      </w:r>
-      <w:r>
-        <w:fldChar w:fldCharType="begin"/>
-        <w:instrText xml:space="preserve"> HYPERLINK "https://www.coursera.org/learn/data-preparation/lecture/lHirM/what-is-bad-data" </w:instrText>
-        <w:fldChar w:fldCharType="separate"/>
-      </w:r>
-      <w:r>
-        <w:rPr>
-          <w:b w:val="1"/>
-          <w:color w:val="434343"/>
-          <w:sz w:val="28"/>
-          <w:szCs w:val="28"/>
-          <w:highlight w:val="white"/>
-          <w:u w:val="single"/>
-          <w:rtl w:val="0"/>
-        </w:rPr>
-        <w:t xml:space="preserve">WHAT IS "BAD" DATA?</w:t>
-      </w:r>
-    </w:p>
-    <w:p>
-      <w:pPr>
-        <w:keepNext w:val="0"/>
-        <w:keepLines w:val="0"/>
-        <w:pageBreakBefore w:val="0"/>
-        <w:widowControl w:val="1"/>
-        <w:pBdr>
-          <w:top w:space="0" w:sz="0" w:val="nil"/>
-          <w:left w:space="0" w:sz="0" w:val="nil"/>
-          <w:bottom w:space="0" w:sz="0" w:val="nil"/>
-          <w:right w:space="0" w:sz="0" w:val="nil"/>
-          <w:between w:space="0" w:sz="0" w:val="nil"/>
-        </w:pBdr>
-        <w:shd w:fill="ffffff" w:val="clear"/>
-        <w:spacing w:after="0" w:before="0" w:line="276" w:lineRule="auto"/>
-        <w:ind w:left="0" w:right="0" w:firstLine="0"/>
-        <w:jc w:val="both"/>
-        <w:rPr>
-          <w:b w:val="1"/>
-          <w:color w:val="0000ff"/>
-          <w:sz w:val="36"/>
-          <w:szCs w:val="36"/>
-          <w:highlight w:val="white"/>
-        </w:rPr>
-      </w:pPr>
-      <w:r>
-        <w:fldChar w:fldCharType="end"/>
-      </w:r>
-      <w:hyperlink r:id="rId46">
-        <w:r>
-          <w:rPr>
-            <w:b w:val="1"/>
-            <w:color w:val="434343"/>
-            <w:sz w:val="28"/>
-            <w:szCs w:val="28"/>
-            <w:highlight w:val="white"/>
-            <w:u w:val="single"/>
-            <w:rtl w:val="0"/>
-          </w:rPr>
-          <w:t xml:space="preserve">TEST YOUR KNOWLEDGE ON DATA CREDIBILITY</w:t>
-        </w:r>
-      </w:hyperlink>
-      <w:r>
-        <w:rPr>
-          <w:rtl w:val="0"/>
-        </w:rPr>
-      </w:r>
-    </w:p>
-    <w:p>
-      <w:pPr>
-        <w:shd w:fill="ffffff" w:val="clear"/>
-        <w:rPr>
-          <w:b w:val="1"/>
-          <w:color w:val="0000ff"/>
-          <w:sz w:val="36"/>
-          <w:szCs w:val="36"/>
-          <w:highlight w:val="white"/>
-        </w:rPr>
-      </w:pPr>
-      <w:r>
-        <w:rPr>
-          <w:b w:val="1"/>
-          <w:color w:val="0000ff"/>
-          <w:sz w:val="36"/>
-          <w:szCs w:val="36"/>
-          <w:highlight w:val="white"/>
-          <w:rtl w:val="0"/>
-        </w:rPr>
-        <w:t xml:space="preserve">DATA ETHICS AND PRIVACY</w:t>
-      </w:r>
-    </w:p>
-    <w:p>
-      <w:pPr>
-        <w:keepNext w:val="0"/>
-        <w:keepLines w:val="0"/>
-        <w:pageBreakBefore w:val="0"/>
-        <w:widowControl w:val="1"/>
-        <w:pBdr>
-          <w:top w:space="0" w:sz="0" w:val="nil"/>
-          <w:left w:space="0" w:sz="0" w:val="nil"/>
-          <w:bottom w:space="0" w:sz="0" w:val="nil"/>
-          <w:right w:space="0" w:sz="0" w:val="nil"/>
-          <w:between w:space="0" w:sz="0" w:val="nil"/>
-        </w:pBdr>
-        <w:shd w:fill="ffffff" w:val="clear"/>
-        <w:spacing w:after="0" w:before="0" w:line="276" w:lineRule="auto"/>
-        <w:ind w:left="0" w:right="0" w:firstLine="0"/>
-        <w:jc w:val="both"/>
-        <w:rPr>
-          <w:b w:val="1"/>
-          <w:color w:val="434343"/>
-          <w:sz w:val="28"/>
-          <w:szCs w:val="28"/>
-          <w:highlight w:val="white"/>
-          <w:u w:val="single"/>
-        </w:rPr>
-      </w:pPr>
-      <w:r>
-        <w:fldChar w:fldCharType="begin"/>
-        <w:instrText xml:space="preserve"> HYPERLINK "https://www.coursera.org/learn/data-preparation/lecture/AWqwt/essential-data-ethics" </w:instrText>
-        <w:fldChar w:fldCharType="separate"/>
-      </w:r>
-      <w:r>
-        <w:rPr>
-          <w:b w:val="1"/>
-          <w:color w:val="434343"/>
-          <w:sz w:val="28"/>
-          <w:szCs w:val="28"/>
-          <w:highlight w:val="white"/>
-          <w:u w:val="single"/>
-          <w:rtl w:val="0"/>
-        </w:rPr>
-        <w:t xml:space="preserve">ESSENTIAL DATA ETHICS</w:t>
-      </w:r>
-    </w:p>
-    <w:p>
-      <w:pPr>
-        <w:keepNext w:val="0"/>
-        <w:keepLines w:val="0"/>
-        <w:pageBreakBefore w:val="0"/>
-        <w:widowControl w:val="1"/>
-        <w:pBdr>
-          <w:top w:space="0" w:sz="0" w:val="nil"/>
-          <w:left w:space="0" w:sz="0" w:val="nil"/>
-          <w:bottom w:space="0" w:sz="0" w:val="nil"/>
-          <w:right w:space="0" w:sz="0" w:val="nil"/>
-          <w:between w:space="0" w:sz="0" w:val="nil"/>
-        </w:pBdr>
-        <w:shd w:fill="ffffff" w:val="clear"/>
-        <w:spacing w:after="0" w:before="0" w:line="276" w:lineRule="auto"/>
-        <w:ind w:left="0" w:right="0" w:firstLine="0"/>
-        <w:jc w:val="both"/>
-        <w:rPr>
-          <w:b w:val="1"/>
-          <w:color w:val="434343"/>
-          <w:sz w:val="28"/>
-          <w:szCs w:val="28"/>
-          <w:highlight w:val="white"/>
-          <w:u w:val="single"/>
-        </w:rPr>
-      </w:pPr>
-      <w:r>
-        <w:fldChar w:fldCharType="end"/>
-      </w:r>
-      <w:r>
-        <w:fldChar w:fldCharType="begin"/>
-        <w:instrText xml:space="preserve"> HYPERLINK "https://www.coursera.org/learn/data-preparation/lecture/BVQjE/optional-refresher-alex-and-the-importance-of-data-ethics" </w:instrText>
-        <w:fldChar w:fldCharType="separate"/>
-      </w:r>
-      <w:r>
-        <w:rPr>
-          <w:b w:val="1"/>
-          <w:color w:val="434343"/>
-          <w:sz w:val="28"/>
-          <w:szCs w:val="28"/>
-          <w:highlight w:val="white"/>
-          <w:u w:val="single"/>
-          <w:rtl w:val="0"/>
-        </w:rPr>
-        <w:t xml:space="preserve">OPTIONAL REFRESHER: ALEX AND THE IMPORTANCE OF DATA ETHICS</w:t>
-      </w:r>
-    </w:p>
-    <w:p>
-      <w:pPr>
-        <w:keepNext w:val="0"/>
-        <w:keepLines w:val="0"/>
-        <w:pageBreakBefore w:val="0"/>
-        <w:widowControl w:val="1"/>
-        <w:pBdr>
-          <w:top w:space="0" w:sz="0" w:val="nil"/>
-          <w:left w:space="0" w:sz="0" w:val="nil"/>
-          <w:bottom w:space="0" w:sz="0" w:val="nil"/>
-          <w:right w:space="0" w:sz="0" w:val="nil"/>
-          <w:between w:space="0" w:sz="0" w:val="nil"/>
-        </w:pBdr>
-        <w:shd w:fill="ffffff" w:val="clear"/>
-        <w:spacing w:after="0" w:before="0" w:line="276" w:lineRule="auto"/>
-        <w:ind w:left="0" w:right="0" w:firstLine="0"/>
-        <w:jc w:val="both"/>
-        <w:rPr>
-          <w:b w:val="1"/>
-          <w:color w:val="434343"/>
-          <w:sz w:val="28"/>
-          <w:szCs w:val="28"/>
-          <w:highlight w:val="white"/>
-          <w:u w:val="single"/>
-        </w:rPr>
-      </w:pPr>
-      <w:r>
-        <w:fldChar w:fldCharType="end"/>
-      </w:r>
-      <w:r>
-        <w:fldChar w:fldCharType="begin"/>
-        <w:instrText xml:space="preserve"> HYPERLINK "https://www.coursera.org/learn/data-preparation/lecture/OPSzY/prioritize-data-privacy" </w:instrText>
-        <w:fldChar w:fldCharType="separate"/>
-      </w:r>
-      <w:r>
-        <w:rPr>
-          <w:b w:val="1"/>
-          <w:color w:val="434343"/>
-          <w:sz w:val="28"/>
-          <w:szCs w:val="28"/>
-          <w:highlight w:val="white"/>
-          <w:u w:val="single"/>
-          <w:rtl w:val="0"/>
-        </w:rPr>
-        <w:t xml:space="preserve">PRIORITIZE DATA PRIVACY</w:t>
-      </w:r>
-    </w:p>
-    <w:p>
-      <w:pPr>
-        <w:keepNext w:val="0"/>
-        <w:keepLines w:val="0"/>
-        <w:pageBreakBefore w:val="0"/>
-        <w:widowControl w:val="1"/>
-        <w:pBdr>
-          <w:top w:space="0" w:sz="0" w:val="nil"/>
-          <w:left w:space="0" w:sz="0" w:val="nil"/>
-          <w:bottom w:space="0" w:sz="0" w:val="nil"/>
-          <w:right w:space="0" w:sz="0" w:val="nil"/>
-          <w:between w:space="0" w:sz="0" w:val="nil"/>
-        </w:pBdr>
-        <w:shd w:fill="ffffff" w:val="clear"/>
-        <w:spacing w:after="0" w:before="0" w:line="276" w:lineRule="auto"/>
-        <w:ind w:left="0" w:right="0" w:firstLine="0"/>
-        <w:jc w:val="both"/>
-        <w:rPr>
-          <w:b w:val="1"/>
-          <w:color w:val="434343"/>
-          <w:sz w:val="28"/>
-          <w:szCs w:val="28"/>
-          <w:highlight w:val="white"/>
-          <w:u w:val="single"/>
-        </w:rPr>
-      </w:pPr>
-      <w:r>
-        <w:fldChar w:fldCharType="end"/>
-      </w:r>
-      <w:r>
-        <w:fldChar w:fldCharType="begin"/>
-        <w:instrText xml:space="preserve"> HYPERLINK "https://www.coursera.org/learn/data-preparation/supplement/rtTel/data-anonymization" </w:instrText>
-        <w:fldChar w:fldCharType="separate"/>
-      </w:r>
-      <w:r>
-        <w:rPr>
-          <w:b w:val="1"/>
-          <w:color w:val="434343"/>
-          <w:sz w:val="28"/>
-          <w:szCs w:val="28"/>
-          <w:highlight w:val="white"/>
-          <w:u w:val="single"/>
-          <w:rtl w:val="0"/>
-        </w:rPr>
-        <w:t xml:space="preserve">DATA ANONYMIZATION</w:t>
-      </w:r>
-    </w:p>
-    <w:p>
-      <w:pPr>
-        <w:keepNext w:val="0"/>
-        <w:keepLines w:val="0"/>
-        <w:pageBreakBefore w:val="0"/>
-        <w:widowControl w:val="1"/>
-        <w:pBdr>
-          <w:top w:space="0" w:sz="0" w:val="nil"/>
-          <w:left w:space="0" w:sz="0" w:val="nil"/>
-          <w:bottom w:space="0" w:sz="0" w:val="nil"/>
-          <w:right w:space="0" w:sz="0" w:val="nil"/>
-          <w:between w:space="0" w:sz="0" w:val="nil"/>
-        </w:pBdr>
-        <w:shd w:fill="ffffff" w:val="clear"/>
-        <w:spacing w:after="0" w:before="0" w:line="276" w:lineRule="auto"/>
-        <w:ind w:left="0" w:right="0" w:firstLine="0"/>
-        <w:jc w:val="both"/>
-        <w:rPr>
-          <w:b w:val="1"/>
-          <w:color w:val="434343"/>
-          <w:sz w:val="28"/>
-          <w:szCs w:val="28"/>
-          <w:highlight w:val="white"/>
-          <w:u w:val="single"/>
-        </w:rPr>
-      </w:pPr>
-      <w:r>
-        <w:fldChar w:fldCharType="end"/>
-      </w:r>
-      <w:r>
-        <w:fldChar w:fldCharType="begin"/>
-        <w:instrText xml:space="preserve"> HYPERLINK "https://www.coursera.org/learn/data-preparation/lecture/a38HL/andrew-the-ethical-use-of-data" </w:instrText>
-        <w:fldChar w:fldCharType="separate"/>
-      </w:r>
-      <w:r>
-        <w:rPr>
-          <w:b w:val="1"/>
-          <w:color w:val="434343"/>
-          <w:sz w:val="28"/>
-          <w:szCs w:val="28"/>
-          <w:highlight w:val="white"/>
-          <w:u w:val="single"/>
-          <w:rtl w:val="0"/>
-        </w:rPr>
-        <w:t xml:space="preserve">ANDREW: THE ETHICAL USE OF DATA</w:t>
-      </w:r>
-    </w:p>
-    <w:p>
-      <w:pPr>
-        <w:keepNext w:val="0"/>
-        <w:keepLines w:val="0"/>
-        <w:pageBreakBefore w:val="0"/>
-        <w:widowControl w:val="1"/>
-        <w:pBdr>
-          <w:top w:space="0" w:sz="0" w:val="nil"/>
-          <w:left w:space="0" w:sz="0" w:val="nil"/>
-          <w:bottom w:space="0" w:sz="0" w:val="nil"/>
-          <w:right w:space="0" w:sz="0" w:val="nil"/>
-          <w:between w:space="0" w:sz="0" w:val="nil"/>
-        </w:pBdr>
-        <w:shd w:fill="ffffff" w:val="clear"/>
-        <w:spacing w:after="0" w:before="0" w:line="276" w:lineRule="auto"/>
-        <w:ind w:left="0" w:right="0" w:firstLine="0"/>
-        <w:jc w:val="both"/>
-        <w:rPr>
-          <w:b w:val="1"/>
-          <w:color w:val="1155cc"/>
-          <w:sz w:val="36"/>
-          <w:szCs w:val="36"/>
-          <w:highlight w:val="white"/>
-          <w:u w:val="single"/>
-        </w:rPr>
-      </w:pPr>
-      <w:r>
-        <w:fldChar w:fldCharType="end"/>
-      </w:r>
-      <w:hyperlink r:id="rId47">
-        <w:r>
-          <w:rPr>
-            <w:b w:val="1"/>
-            <w:color w:val="434343"/>
-            <w:sz w:val="28"/>
-            <w:szCs w:val="28"/>
-            <w:highlight w:val="white"/>
-            <w:u w:val="single"/>
-            <w:rtl w:val="0"/>
-          </w:rPr>
-          <w:t xml:space="preserve">TEST YOUR KNOWLEDGE ON DATA ETHICS AND PRIVACY</w:t>
-        </w:r>
-      </w:hyperlink>
-      <w:r>
-        <w:fldChar w:fldCharType="begin"/>
-        <w:instrText xml:space="preserve"> HYPERLINK "https://www.coursera.org/learn/data-preparation/quiz/UCgeu/test-your-knowledge-on-data-ethics-and-privacy" </w:instrText>
-        <w:fldChar w:fldCharType="separate"/>
-      </w:r>
-      <w:r>
-        <w:rPr>
-          <w:rtl w:val="0"/>
-        </w:rPr>
-      </w:r>
-    </w:p>
-    <w:p>
-      <w:pPr>
-        <w:shd w:fill="ffffff" w:val="clear"/>
-        <w:rPr>
-          <w:b w:val="1"/>
-          <w:color w:val="0000ff"/>
-          <w:sz w:val="36"/>
-          <w:szCs w:val="36"/>
-          <w:highlight w:val="white"/>
-        </w:rPr>
-      </w:pPr>
-      <w:r>
-        <w:fldChar w:fldCharType="end"/>
-      </w:r>
-      <w:r>
-        <w:rPr>
-          <w:b w:val="1"/>
-          <w:color w:val="0000ff"/>
-          <w:sz w:val="36"/>
-          <w:szCs w:val="36"/>
-          <w:highlight w:val="white"/>
-          <w:rtl w:val="0"/>
-        </w:rPr>
-        <w:t xml:space="preserve">UNDERSTAND OPEN DATA</w:t>
-      </w:r>
-    </w:p>
-    <w:p>
-      <w:pPr>
-        <w:keepNext w:val="0"/>
-        <w:keepLines w:val="0"/>
-        <w:pageBreakBefore w:val="0"/>
-        <w:widowControl w:val="1"/>
-        <w:pBdr>
-          <w:top w:space="0" w:sz="0" w:val="nil"/>
-          <w:left w:space="0" w:sz="0" w:val="nil"/>
-          <w:bottom w:space="0" w:sz="0" w:val="nil"/>
-          <w:right w:space="0" w:sz="0" w:val="nil"/>
-          <w:between w:space="0" w:sz="0" w:val="nil"/>
-        </w:pBdr>
-        <w:shd w:fill="ffffff" w:val="clear"/>
-        <w:spacing w:after="0" w:before="0" w:line="276" w:lineRule="auto"/>
-        <w:ind w:left="0" w:right="0" w:firstLine="0"/>
-        <w:jc w:val="both"/>
-        <w:rPr>
-          <w:b w:val="1"/>
-          <w:color w:val="434343"/>
-          <w:sz w:val="28"/>
-          <w:szCs w:val="28"/>
-          <w:highlight w:val="white"/>
-          <w:u w:val="single"/>
-        </w:rPr>
-      </w:pPr>
-      <w:r>
-        <w:fldChar w:fldCharType="begin"/>
-        <w:instrText xml:space="preserve"> HYPERLINK "https://www.coursera.org/learn/data-preparation/lecture/4TTkQ/features-of-open-data" </w:instrText>
-        <w:fldChar w:fldCharType="separate"/>
-      </w:r>
-      <w:r>
-        <w:rPr>
-          <w:b w:val="1"/>
-          <w:color w:val="434343"/>
-          <w:sz w:val="28"/>
-          <w:szCs w:val="28"/>
-          <w:highlight w:val="white"/>
-          <w:u w:val="single"/>
-          <w:rtl w:val="0"/>
-        </w:rPr>
-        <w:t xml:space="preserve">FEATURES OF OPEN DATA</w:t>
-      </w:r>
-    </w:p>
-    <w:p>
-      <w:pPr>
-        <w:keepNext w:val="0"/>
-        <w:keepLines w:val="0"/>
-        <w:pageBreakBefore w:val="0"/>
-        <w:widowControl w:val="1"/>
-        <w:pBdr>
-          <w:top w:space="0" w:sz="0" w:val="nil"/>
-          <w:left w:space="0" w:sz="0" w:val="nil"/>
-          <w:bottom w:space="0" w:sz="0" w:val="nil"/>
-          <w:right w:space="0" w:sz="0" w:val="nil"/>
-          <w:between w:space="0" w:sz="0" w:val="nil"/>
-        </w:pBdr>
-        <w:shd w:fill="ffffff" w:val="clear"/>
-        <w:spacing w:after="0" w:before="0" w:line="276" w:lineRule="auto"/>
-        <w:ind w:left="0" w:right="0" w:firstLine="0"/>
-        <w:jc w:val="both"/>
-        <w:rPr>
-          <w:b w:val="1"/>
-          <w:color w:val="434343"/>
-          <w:sz w:val="28"/>
-          <w:szCs w:val="28"/>
-          <w:highlight w:val="white"/>
-          <w:u w:val="single"/>
-        </w:rPr>
-      </w:pPr>
-      <w:r>
-        <w:fldChar w:fldCharType="end"/>
-      </w:r>
-      <w:r>
-        <w:fldChar w:fldCharType="begin"/>
-        <w:instrText xml:space="preserve"> HYPERLINK "https://www.coursera.org/learn/data-preparation/supplement/dj6K0/the-open-data-debate" </w:instrText>
-        <w:fldChar w:fldCharType="separate"/>
-      </w:r>
-      <w:r>
-        <w:rPr>
-          <w:b w:val="1"/>
-          <w:color w:val="434343"/>
-          <w:sz w:val="28"/>
-          <w:szCs w:val="28"/>
-          <w:highlight w:val="white"/>
-          <w:u w:val="single"/>
-          <w:rtl w:val="0"/>
-        </w:rPr>
-        <w:t xml:space="preserve">THE OPEN DATA DEBATE</w:t>
-      </w:r>
-    </w:p>
-    <w:p>
-      <w:pPr>
-        <w:keepNext w:val="0"/>
-        <w:keepLines w:val="0"/>
-        <w:pageBreakBefore w:val="0"/>
-        <w:widowControl w:val="1"/>
-        <w:pBdr>
-          <w:top w:space="0" w:sz="0" w:val="nil"/>
-          <w:left w:space="0" w:sz="0" w:val="nil"/>
-          <w:bottom w:space="0" w:sz="0" w:val="nil"/>
-          <w:right w:space="0" w:sz="0" w:val="nil"/>
-          <w:between w:space="0" w:sz="0" w:val="nil"/>
-        </w:pBdr>
-        <w:shd w:fill="ffffff" w:val="clear"/>
-        <w:spacing w:after="0" w:before="0" w:line="276" w:lineRule="auto"/>
-        <w:ind w:left="0" w:right="0" w:firstLine="0"/>
-        <w:jc w:val="both"/>
-        <w:rPr>
-          <w:b w:val="1"/>
-          <w:color w:val="434343"/>
-          <w:sz w:val="28"/>
-          <w:szCs w:val="28"/>
-          <w:highlight w:val="white"/>
-          <w:u w:val="single"/>
-        </w:rPr>
-      </w:pPr>
-      <w:r>
-        <w:fldChar w:fldCharType="end"/>
-      </w:r>
-      <w:r>
-        <w:fldChar w:fldCharType="begin"/>
-        <w:instrText xml:space="preserve"> HYPERLINK "https://www.coursera.org/learn/data-preparation/lecture/Bcpoq/andrew-steps-for-ethical-data-use" </w:instrText>
-        <w:fldChar w:fldCharType="separate"/>
-      </w:r>
-      <w:r>
-        <w:rPr>
-          <w:b w:val="1"/>
-          <w:color w:val="434343"/>
-          <w:sz w:val="28"/>
-          <w:szCs w:val="28"/>
-          <w:highlight w:val="white"/>
-          <w:u w:val="single"/>
-          <w:rtl w:val="0"/>
-        </w:rPr>
-        <w:t xml:space="preserve">ANDREW: STEPS FOR ETHICAL DATA USE</w:t>
-      </w:r>
-    </w:p>
-    <w:p>
-      <w:pPr>
-        <w:keepNext w:val="0"/>
-        <w:keepLines w:val="0"/>
-        <w:pageBreakBefore w:val="0"/>
-        <w:widowControl w:val="1"/>
-        <w:pBdr>
-          <w:top w:space="0" w:sz="0" w:val="nil"/>
-          <w:left w:space="0" w:sz="0" w:val="nil"/>
-          <w:bottom w:space="0" w:sz="0" w:val="nil"/>
-          <w:right w:space="0" w:sz="0" w:val="nil"/>
-          <w:between w:space="0" w:sz="0" w:val="nil"/>
-        </w:pBdr>
-        <w:shd w:fill="ffffff" w:val="clear"/>
-        <w:spacing w:after="0" w:before="0" w:line="276" w:lineRule="auto"/>
-        <w:ind w:left="0" w:right="0" w:firstLine="0"/>
-        <w:jc w:val="both"/>
-        <w:rPr>
-          <w:b w:val="1"/>
-          <w:color w:val="434343"/>
-          <w:sz w:val="28"/>
-          <w:szCs w:val="28"/>
-          <w:highlight w:val="white"/>
-          <w:u w:val="single"/>
-        </w:rPr>
-      </w:pPr>
-      <w:r>
-        <w:fldChar w:fldCharType="end"/>
-      </w:r>
-      <w:r>
-        <w:fldChar w:fldCharType="begin"/>
-        <w:instrText xml:space="preserve"> HYPERLINK "https://www.coursera.org/learn/data-preparation/supplement/3hAmz/resources-for-open-data" </w:instrText>
-        <w:fldChar w:fldCharType="separate"/>
-      </w:r>
-      <w:r>
-        <w:rPr>
-          <w:b w:val="1"/>
-          <w:color w:val="434343"/>
-          <w:sz w:val="28"/>
-          <w:szCs w:val="28"/>
-          <w:highlight w:val="white"/>
-          <w:u w:val="single"/>
-          <w:rtl w:val="0"/>
-        </w:rPr>
-        <w:t xml:space="preserve">RESOURCES FOR OPEN DATA</w:t>
-      </w:r>
-    </w:p>
-    <w:p>
-      <w:pPr>
-        <w:keepNext w:val="0"/>
-        <w:keepLines w:val="0"/>
-        <w:pageBreakBefore w:val="0"/>
-        <w:widowControl w:val="1"/>
-        <w:pBdr>
-          <w:top w:space="0" w:sz="0" w:val="nil"/>
-          <w:left w:space="0" w:sz="0" w:val="nil"/>
-          <w:bottom w:space="0" w:sz="0" w:val="nil"/>
-          <w:right w:space="0" w:sz="0" w:val="nil"/>
-          <w:between w:space="0" w:sz="0" w:val="nil"/>
-        </w:pBdr>
-        <w:shd w:fill="ffffff" w:val="clear"/>
-        <w:spacing w:after="0" w:before="0" w:line="276" w:lineRule="auto"/>
-        <w:ind w:left="0" w:right="0" w:firstLine="0"/>
-        <w:jc w:val="both"/>
-        <w:rPr>
-          <w:b w:val="1"/>
-          <w:color w:val="434343"/>
-          <w:sz w:val="28"/>
-          <w:szCs w:val="28"/>
-          <w:highlight w:val="white"/>
-          <w:u w:val="single"/>
-        </w:rPr>
-      </w:pPr>
-      <w:r>
-        <w:fldChar w:fldCharType="end"/>
-      </w:r>
-      <w:r>
-        <w:fldChar w:fldCharType="begin"/>
-        <w:instrText xml:space="preserve"> HYPERLINK "https://www.coursera.org/learn/data-preparation/quiz/HXUbK/hands-on-activity-kaggle-datasets" </w:instrText>
-        <w:fldChar w:fldCharType="separate"/>
-      </w:r>
-      <w:r>
-        <w:rPr>
-          <w:b w:val="1"/>
-          <w:color w:val="434343"/>
-          <w:sz w:val="28"/>
-          <w:szCs w:val="28"/>
-          <w:highlight w:val="white"/>
-          <w:u w:val="single"/>
-          <w:rtl w:val="0"/>
-        </w:rPr>
-        <w:t xml:space="preserve">HANDS-ON ACTIVITY: KAGGLE DATASETS</w:t>
-      </w:r>
-    </w:p>
-    <w:p>
-      <w:pPr>
-        <w:keepNext w:val="0"/>
-        <w:keepLines w:val="0"/>
-        <w:pageBreakBefore w:val="0"/>
-        <w:widowControl w:val="1"/>
-        <w:pBdr>
-          <w:top w:space="0" w:sz="0" w:val="nil"/>
-          <w:left w:space="0" w:sz="0" w:val="nil"/>
-          <w:bottom w:space="0" w:sz="0" w:val="nil"/>
-          <w:right w:space="0" w:sz="0" w:val="nil"/>
-          <w:between w:space="0" w:sz="0" w:val="nil"/>
-        </w:pBdr>
-        <w:shd w:fill="ffffff" w:val="clear"/>
-        <w:spacing w:after="0" w:before="0" w:line="276" w:lineRule="auto"/>
-        <w:ind w:left="0" w:right="0" w:firstLine="0"/>
-        <w:jc w:val="both"/>
-        <w:rPr>
-          <w:b w:val="1"/>
-          <w:color w:val="0000ff"/>
-          <w:sz w:val="36"/>
-          <w:szCs w:val="36"/>
-          <w:highlight w:val="white"/>
-        </w:rPr>
-      </w:pPr>
-      <w:r>
-        <w:fldChar w:fldCharType="end"/>
-      </w:r>
-      <w:hyperlink r:id="rId48">
-        <w:r>
-          <w:rPr>
-            <w:b w:val="1"/>
-            <w:color w:val="434343"/>
-            <w:sz w:val="28"/>
-            <w:szCs w:val="28"/>
-            <w:highlight w:val="white"/>
-            <w:u w:val="single"/>
-            <w:rtl w:val="0"/>
-          </w:rPr>
-          <w:t xml:space="preserve">TEST YOUR KNOWLEDGE ON OPEN DATA</w:t>
-        </w:r>
-      </w:hyperlink>
-      <w:r>
-        <w:rPr>
-          <w:rtl w:val="0"/>
-        </w:rPr>
-      </w:r>
-    </w:p>
-    <w:p>
-      <w:pPr>
-        <w:shd w:fill="ffffff" w:val="clear"/>
-        <w:rPr>
-          <w:b w:val="1"/>
-          <w:color w:val="0000ff"/>
-          <w:sz w:val="36"/>
-          <w:szCs w:val="36"/>
-          <w:highlight w:val="white"/>
-        </w:rPr>
-      </w:pPr>
-      <w:r>
-        <w:rPr>
-          <w:b w:val="1"/>
-          <w:color w:val="0000ff"/>
-          <w:sz w:val="36"/>
-          <w:szCs w:val="36"/>
-          <w:highlight w:val="white"/>
-          <w:rtl w:val="0"/>
-        </w:rPr>
-        <w:t xml:space="preserve">MODULE 2 CHALLENGE</w:t>
-      </w:r>
-    </w:p>
-    <w:p>
-      <w:pPr>
-        <w:keepNext w:val="0"/>
-        <w:keepLines w:val="0"/>
-        <w:pageBreakBefore w:val="0"/>
-        <w:widowControl w:val="1"/>
-        <w:pBdr>
-          <w:top w:space="0" w:sz="0" w:val="nil"/>
-          <w:left w:space="0" w:sz="0" w:val="nil"/>
-          <w:bottom w:space="0" w:sz="0" w:val="nil"/>
-          <w:right w:space="0" w:sz="0" w:val="nil"/>
-          <w:between w:space="0" w:sz="0" w:val="nil"/>
-        </w:pBdr>
-        <w:shd w:fill="ffffff" w:val="clear"/>
-        <w:spacing w:after="0" w:before="0" w:line="276" w:lineRule="auto"/>
-        <w:ind w:left="0" w:right="0" w:firstLine="0"/>
-        <w:jc w:val="both"/>
-        <w:rPr>
-          <w:b w:val="1"/>
-          <w:color w:val="434343"/>
-          <w:sz w:val="28"/>
-          <w:szCs w:val="28"/>
-          <w:highlight w:val="white"/>
-          <w:u w:val="single"/>
-        </w:rPr>
-      </w:pPr>
-      <w:r>
-        <w:fldChar w:fldCharType="begin"/>
-        <w:instrText xml:space="preserve"> HYPERLINK "https://www.coursera.org/learn/data-preparation/supplement/HHhBb/glossary-terms-from-module-2" </w:instrText>
-        <w:fldChar w:fldCharType="separate"/>
-      </w:r>
-      <w:r>
-        <w:rPr>
-          <w:b w:val="1"/>
-          <w:color w:val="434343"/>
-          <w:sz w:val="28"/>
-          <w:szCs w:val="28"/>
-          <w:highlight w:val="white"/>
-          <w:u w:val="single"/>
-          <w:rtl w:val="0"/>
-        </w:rPr>
-        <w:t xml:space="preserve">GLOSSARY TERMS FROM MODULE 2</w:t>
-      </w:r>
-    </w:p>
-    <w:p>
-      <w:pPr>
-        <w:keepNext w:val="0"/>
-        <w:keepLines w:val="0"/>
-        <w:pageBreakBefore w:val="0"/>
-        <w:widowControl w:val="1"/>
-        <w:pBdr>
-          <w:top w:space="0" w:sz="0" w:val="nil"/>
-          <w:left w:space="0" w:sz="0" w:val="nil"/>
-          <w:bottom w:space="0" w:sz="0" w:val="nil"/>
-          <w:right w:space="0" w:sz="0" w:val="nil"/>
-          <w:between w:space="0" w:sz="0" w:val="nil"/>
-        </w:pBdr>
-        <w:shd w:fill="ffffff" w:val="clear"/>
-        <w:spacing w:after="0" w:before="0" w:line="276" w:lineRule="auto"/>
-        <w:ind w:left="0" w:right="0" w:firstLine="0"/>
-        <w:jc w:val="both"/>
-        <w:rPr>
-          <w:b w:val="1"/>
-          <w:color w:val="434343"/>
-          <w:sz w:val="28"/>
-          <w:szCs w:val="28"/>
-          <w:highlight w:val="white"/>
-          <w:u w:val="single"/>
-        </w:rPr>
-      </w:pPr>
-      <w:r>
-        <w:fldChar w:fldCharType="end"/>
-      </w:r>
-      <w:r>
-        <w:fldChar w:fldCharType="begin"/>
-        <w:instrText xml:space="preserve"> HYPERLINK "https://www.coursera.org/learn/data-preparation/exam/jZOOG/module-2-challenge" </w:instrText>
-        <w:fldChar w:fldCharType="separate"/>
-      </w:r>
-      <w:r>
-        <w:rPr>
-          <w:b w:val="1"/>
-          <w:color w:val="434343"/>
-          <w:sz w:val="28"/>
-          <w:szCs w:val="28"/>
-          <w:highlight w:val="white"/>
-          <w:u w:val="single"/>
-          <w:rtl w:val="0"/>
-        </w:rPr>
-        <w:t xml:space="preserve">MODULE 2 CHALLENGE</w:t>
-      </w:r>
-    </w:p>
-    <w:p>
-      <w:pPr>
-        <w:shd w:fill="ffffff" w:val="clear"/>
-        <w:jc w:val="both"/>
-        <w:rPr>
-          <w:b w:val="1"/>
-          <w:color w:val="0000ff"/>
-          <w:sz w:val="36"/>
-          <w:szCs w:val="36"/>
-          <w:highlight w:val="white"/>
-        </w:rPr>
-      </w:pPr>
-      <w:r>
-        <w:fldChar w:fldCharType="end"/>
-      </w:r>
-      <w:r>
-        <w:rPr>
-          <w:rtl w:val="0"/>
-        </w:rPr>
-      </w:r>
-    </w:p>
-    <w:p>
-      <w:pPr>
-        <w:shd w:fill="ffffff" w:val="clear"/>
-        <w:jc w:val="both"/>
-        <w:rPr>
-          <w:b w:val="1"/>
-          <w:color w:val="0000ff"/>
-          <w:sz w:val="40"/>
-          <w:szCs w:val="40"/>
-          <w:highlight w:val="white"/>
-        </w:rPr>
-      </w:pPr>
-      <w:r>
-        <w:rPr>
-          <w:b w:val="1"/>
-          <w:color w:val="0000ff"/>
-          <w:sz w:val="40"/>
-          <w:szCs w:val="40"/>
-          <w:highlight w:val="white"/>
-          <w:rtl w:val="0"/>
-        </w:rPr>
-        <w:t xml:space="preserve">MODULE 3- DATABASE ESSENTIALS</w:t>
-      </w:r>
-    </w:p>
-    <w:p>
-      <w:pPr>
-        <w:shd w:fill="ffffff" w:val="clear"/>
-        <w:rPr>
-          <w:b w:val="1"/>
-          <w:color w:val="0000ff"/>
-          <w:sz w:val="36"/>
-          <w:szCs w:val="36"/>
-          <w:highlight w:val="white"/>
-        </w:rPr>
-      </w:pPr>
-      <w:r>
-        <w:rPr>
-          <w:b w:val="1"/>
-          <w:color w:val="0000ff"/>
-          <w:sz w:val="36"/>
-          <w:szCs w:val="36"/>
-          <w:highlight w:val="white"/>
-          <w:rtl w:val="0"/>
-        </w:rPr>
-        <w:t xml:space="preserve">WORK WITH DATABASES</w:t>
-      </w:r>
-    </w:p>
-    <w:p>
-      <w:pPr>
-        <w:shd w:fill="ffffff" w:val="clear"/>
-        <w:jc w:val="both"/>
-        <w:rPr>
-          <w:b w:val="1"/>
-          <w:color w:val="0000ff"/>
-          <w:sz w:val="36"/>
-          <w:szCs w:val="36"/>
-          <w:highlight w:val="white"/>
-        </w:rPr>
-      </w:pPr>
-      <w:hyperlink r:id="rId49">
-        <w:r>
-          <w:rPr>
-            <w:b w:val="1"/>
-            <w:color w:val="434343"/>
-            <w:sz w:val="28"/>
-            <w:szCs w:val="28"/>
-            <w:highlight w:val="white"/>
-            <w:u w:val="single"/>
-            <w:rtl w:val="0"/>
-          </w:rPr>
-          <w:t xml:space="preserve">CHALLENGE</w:t>
-        </w:r>
-      </w:hyperlink>
-      <w:r>
-        <w:rPr>
-          <w:rtl w:val="0"/>
-        </w:rPr>
-      </w:r>
-    </w:p>
-    <w:p>
-      <w:pPr>
-        <w:shd w:fill="ffffff" w:val="clear"/>
-        <w:rPr>
-          <w:b w:val="1"/>
-          <w:color w:val="0000ff"/>
-          <w:sz w:val="36"/>
-          <w:szCs w:val="36"/>
-          <w:highlight w:val="white"/>
-        </w:rPr>
-      </w:pPr>
-      <w:r>
-        <w:rPr>
-          <w:b w:val="1"/>
-          <w:color w:val="0000ff"/>
-          <w:sz w:val="36"/>
-          <w:szCs w:val="36"/>
-          <w:highlight w:val="white"/>
-          <w:rtl w:val="0"/>
-        </w:rPr>
-        <w:t xml:space="preserve">MANAGE DATA WITH METADATA</w:t>
-      </w:r>
-    </w:p>
-    <w:p>
-      <w:pPr>
-        <w:shd w:fill="ffffff" w:val="clear"/>
-        <w:rPr>
-          <w:b w:val="1"/>
-          <w:color w:val="0000ff"/>
-          <w:sz w:val="36"/>
-          <w:szCs w:val="36"/>
-          <w:highlight w:val="white"/>
-        </w:rPr>
-      </w:pPr>
-      <w:r>
-        <w:rPr>
-          <w:b w:val="1"/>
-          <w:color w:val="0000ff"/>
-          <w:sz w:val="36"/>
-          <w:szCs w:val="36"/>
-          <w:highlight w:val="white"/>
-          <w:rtl w:val="0"/>
-        </w:rPr>
-        <w:t xml:space="preserve">ACCESS DIFFERENT DATA SOURCES</w:t>
-      </w:r>
-    </w:p>
-    <w:p>
-      <w:pPr>
-        <w:shd w:fill="ffffff" w:val="clear"/>
-        <w:rPr>
-          <w:b w:val="1"/>
-          <w:color w:val="0000ff"/>
-          <w:sz w:val="36"/>
-          <w:szCs w:val="36"/>
-          <w:highlight w:val="white"/>
-        </w:rPr>
-      </w:pPr>
-      <w:r>
-        <w:rPr>
-          <w:b w:val="1"/>
-          <w:color w:val="0000ff"/>
-          <w:sz w:val="36"/>
-          <w:szCs w:val="36"/>
-          <w:highlight w:val="white"/>
-          <w:rtl w:val="0"/>
-        </w:rPr>
-        <w:t xml:space="preserve">SORT AND FILTER DATA</w:t>
-      </w:r>
-    </w:p>
-    <w:p>
-      <w:pPr>
-        <w:shd w:fill="ffffff" w:val="clear"/>
-        <w:rPr>
-          <w:b w:val="1"/>
-          <w:color w:val="0000ff"/>
-          <w:sz w:val="36"/>
-          <w:szCs w:val="36"/>
-          <w:highlight w:val="white"/>
-        </w:rPr>
-      </w:pPr>
-      <w:r>
-        <w:rPr>
-          <w:b w:val="1"/>
-          <w:color w:val="0000ff"/>
-          <w:sz w:val="36"/>
-          <w:szCs w:val="36"/>
-          <w:highlight w:val="white"/>
-          <w:rtl w:val="0"/>
-        </w:rPr>
-        <w:t xml:space="preserve">LARGE DATASETS IN SQL</w:t>
-      </w:r>
-    </w:p>
-    <w:p>
-      <w:pPr>
-        <w:shd w:fill="ffffff" w:val="clear"/>
-        <w:rPr>
-          <w:b w:val="1"/>
-          <w:color w:val="0000ff"/>
-          <w:sz w:val="36"/>
-          <w:szCs w:val="36"/>
-          <w:highlight w:val="white"/>
-        </w:rPr>
-      </w:pPr>
-      <w:r>
-        <w:rPr>
-          <w:b w:val="1"/>
-          <w:color w:val="0000ff"/>
-          <w:sz w:val="36"/>
-          <w:szCs w:val="36"/>
-          <w:highlight w:val="white"/>
-          <w:rtl w:val="0"/>
-        </w:rPr>
-        <w:t xml:space="preserve">MODULE 3 CHALLENGE</w:t>
-      </w:r>
-    </w:p>
-    <w:p>
-      <w:pPr>
-        <w:shd w:fill="ffffff" w:val="clear"/>
-        <w:jc w:val="both"/>
-        <w:rPr>
-          <w:b w:val="1"/>
-          <w:color w:val="0000ff"/>
-          <w:sz w:val="36"/>
-          <w:szCs w:val="36"/>
-          <w:highlight w:val="white"/>
-        </w:rPr>
-      </w:pPr>
-      <w:r>
-        <w:rPr>
-          <w:rtl w:val="0"/>
-        </w:rPr>
-      </w:r>
-    </w:p>
-    <w:p>
-      <w:pPr>
-        <w:shd w:fill="ffffff" w:val="clear"/>
-        <w:jc w:val="both"/>
-        <w:rPr>
-          <w:b w:val="1"/>
-          <w:color w:val="0000ff"/>
-          <w:sz w:val="40"/>
-          <w:szCs w:val="40"/>
-          <w:highlight w:val="white"/>
-        </w:rPr>
-      </w:pPr>
-      <w:r>
-        <w:rPr>
-          <w:b w:val="1"/>
-          <w:color w:val="0000ff"/>
-          <w:sz w:val="40"/>
-          <w:szCs w:val="40"/>
-          <w:highlight w:val="white"/>
-          <w:rtl w:val="0"/>
-        </w:rPr>
-        <w:t xml:space="preserve">MODULE 4- ORGANIZE AND PROTECT DATA</w:t>
-      </w:r>
-    </w:p>
-    <w:p>
-      <w:pPr>
-        <w:shd w:fill="ffffff" w:val="clear"/>
-        <w:rPr>
-          <w:b w:val="1"/>
-          <w:color w:val="0000ff"/>
-          <w:sz w:val="36"/>
-          <w:szCs w:val="36"/>
-          <w:highlight w:val="white"/>
-        </w:rPr>
-      </w:pPr>
-      <w:r>
-        <w:rPr>
-          <w:b w:val="1"/>
-          <w:color w:val="0000ff"/>
-          <w:sz w:val="36"/>
-          <w:szCs w:val="36"/>
-          <w:highlight w:val="white"/>
-          <w:rtl w:val="0"/>
-        </w:rPr>
-        <w:t xml:space="preserve">BRING DATA TO ORDER</w:t>
-      </w:r>
-    </w:p>
-    <w:p>
-      <w:pPr>
-        <w:shd w:fill="ffffff" w:val="clear"/>
-        <w:jc w:val="both"/>
-        <w:rPr>
-          <w:b w:val="1"/>
-          <w:color w:val="0000ff"/>
-          <w:sz w:val="36"/>
-          <w:szCs w:val="36"/>
-          <w:highlight w:val="white"/>
-        </w:rPr>
-      </w:pPr>
-      <w:hyperlink r:id="rId50">
-        <w:r>
-          <w:rPr>
-            <w:b w:val="1"/>
-            <w:color w:val="434343"/>
-            <w:sz w:val="28"/>
-            <w:szCs w:val="28"/>
-            <w:highlight w:val="white"/>
-            <w:u w:val="single"/>
-            <w:rtl w:val="0"/>
-          </w:rPr>
-          <w:t xml:space="preserve">CHALLENGE</w:t>
-        </w:r>
-      </w:hyperlink>
-      <w:r>
-        <w:rPr>
-          <w:rtl w:val="0"/>
-        </w:rPr>
-      </w:r>
-    </w:p>
-    <w:p>
-      <w:pPr>
-        <w:shd w:fill="ffffff" w:val="clear"/>
-        <w:rPr>
-          <w:b w:val="1"/>
-          <w:color w:val="0000ff"/>
-          <w:sz w:val="36"/>
-          <w:szCs w:val="36"/>
-          <w:highlight w:val="white"/>
-        </w:rPr>
-      </w:pPr>
-      <w:r>
-        <w:rPr>
-          <w:b w:val="1"/>
-          <w:color w:val="0000ff"/>
-          <w:sz w:val="36"/>
-          <w:szCs w:val="36"/>
-          <w:highlight w:val="white"/>
-          <w:rtl w:val="0"/>
-        </w:rPr>
-        <w:t xml:space="preserve">SECURE DATA</w:t>
-      </w:r>
-    </w:p>
-    <w:p>
-      <w:pPr>
-        <w:shd w:fill="ffffff" w:val="clear"/>
-        <w:rPr>
-          <w:b w:val="1"/>
-          <w:color w:val="0000ff"/>
-          <w:sz w:val="36"/>
-          <w:szCs w:val="36"/>
-          <w:highlight w:val="white"/>
-        </w:rPr>
-      </w:pPr>
-      <w:r>
-        <w:rPr>
-          <w:b w:val="1"/>
-          <w:color w:val="0000ff"/>
-          <w:sz w:val="36"/>
-          <w:szCs w:val="36"/>
-          <w:highlight w:val="white"/>
-          <w:rtl w:val="0"/>
-        </w:rPr>
-        <w:t xml:space="preserve">MODULE 4 CHALLENGE</w:t>
-      </w:r>
-    </w:p>
-    <w:p>
-      <w:pPr>
-        <w:shd w:fill="ffffff" w:val="clear"/>
-        <w:rPr>
-          <w:b w:val="1"/>
-          <w:color w:val="0000ff"/>
-          <w:sz w:val="36"/>
-          <w:szCs w:val="36"/>
-          <w:highlight w:val="white"/>
-        </w:rPr>
-      </w:pPr>
-      <w:r>
-        <w:rPr>
-          <w:rtl w:val="0"/>
-        </w:rPr>
-      </w:r>
-    </w:p>
-    <w:p>
-      <w:pPr>
-        <w:shd w:fill="ffffff" w:val="clear"/>
-        <w:jc w:val="both"/>
-        <w:rPr>
-          <w:b w:val="1"/>
-          <w:color w:val="0000ff"/>
-          <w:sz w:val="40"/>
-          <w:szCs w:val="40"/>
-          <w:highlight w:val="white"/>
-        </w:rPr>
-      </w:pPr>
-      <w:r>
-        <w:rPr>
-          <w:b w:val="1"/>
-          <w:color w:val="0000ff"/>
-          <w:sz w:val="40"/>
-          <w:szCs w:val="40"/>
-          <w:highlight w:val="white"/>
-          <w:rtl w:val="0"/>
-        </w:rPr>
-        <w:t xml:space="preserve">MODULE 5-  ENGAGE IN DATA COMMUNITY</w:t>
-      </w:r>
-    </w:p>
-    <w:p>
-      <w:pPr>
-        <w:shd w:fill="ffffff" w:val="clear"/>
-        <w:rPr>
-          <w:b w:val="1"/>
-          <w:color w:val="0000ff"/>
-          <w:sz w:val="36"/>
-          <w:szCs w:val="36"/>
-          <w:highlight w:val="white"/>
-        </w:rPr>
-      </w:pPr>
-      <w:r>
-        <w:rPr>
-          <w:b w:val="1"/>
-          <w:color w:val="0000ff"/>
-          <w:sz w:val="36"/>
-          <w:szCs w:val="36"/>
-          <w:highlight w:val="white"/>
-          <w:rtl w:val="0"/>
-        </w:rPr>
-        <w:t xml:space="preserve">CREATE OR ENHANCE YOUR ONLINE PRESENCE</w:t>
-      </w:r>
-    </w:p>
-    <w:p>
-      <w:pPr>
-        <w:shd w:fill="ffffff" w:val="clear"/>
-        <w:jc w:val="both"/>
-        <w:rPr>
-          <w:b w:val="1"/>
-          <w:color w:val="0000ff"/>
-          <w:sz w:val="36"/>
-          <w:szCs w:val="36"/>
-          <w:highlight w:val="white"/>
-        </w:rPr>
-      </w:pPr>
-      <w:hyperlink r:id="rId51">
-        <w:r>
-          <w:rPr>
-            <w:b w:val="1"/>
-            <w:color w:val="434343"/>
-            <w:sz w:val="28"/>
-            <w:szCs w:val="28"/>
-            <w:highlight w:val="white"/>
-            <w:u w:val="single"/>
-            <w:rtl w:val="0"/>
-          </w:rPr>
-          <w:t xml:space="preserve">CHALLENGE</w:t>
-        </w:r>
-      </w:hyperlink>
-      <w:r>
-        <w:rPr>
-          <w:rtl w:val="0"/>
-        </w:rPr>
-      </w:r>
-    </w:p>
-    <w:p>
-      <w:pPr>
-        <w:shd w:fill="ffffff" w:val="clear"/>
-        <w:rPr>
-          <w:b w:val="1"/>
-          <w:color w:val="0000ff"/>
-          <w:sz w:val="36"/>
-          <w:szCs w:val="36"/>
-          <w:highlight w:val="white"/>
-        </w:rPr>
-      </w:pPr>
-      <w:r>
-        <w:rPr>
-          <w:b w:val="1"/>
-          <w:color w:val="0000ff"/>
-          <w:sz w:val="36"/>
-          <w:szCs w:val="36"/>
-          <w:highlight w:val="white"/>
-          <w:rtl w:val="0"/>
-        </w:rPr>
-        <w:t xml:space="preserve">BUILD A DATA ANALYTICS NETWORK</w:t>
-      </w:r>
-    </w:p>
-    <w:p>
-      <w:pPr>
-        <w:shd w:fill="ffffff" w:val="clear"/>
-        <w:rPr>
-          <w:b w:val="1"/>
-          <w:color w:val="0000ff"/>
-          <w:sz w:val="36"/>
-          <w:szCs w:val="36"/>
-          <w:highlight w:val="white"/>
-        </w:rPr>
-      </w:pPr>
-      <w:r>
-        <w:rPr>
-          <w:b w:val="1"/>
-          <w:color w:val="0000ff"/>
-          <w:sz w:val="36"/>
-          <w:szCs w:val="36"/>
-          <w:highlight w:val="white"/>
-          <w:rtl w:val="0"/>
-        </w:rPr>
-        <w:t xml:space="preserve">COURSE WRAP-UP</w:t>
-      </w:r>
-    </w:p>
-    <w:p>
-      <w:pPr>
-        <w:shd w:fill="ffffff" w:val="clear"/>
-        <w:rPr>
-          <w:b w:val="1"/>
-          <w:color w:val="0000ff"/>
-          <w:sz w:val="36"/>
-          <w:szCs w:val="36"/>
-          <w:highlight w:val="white"/>
-        </w:rPr>
-      </w:pPr>
-      <w:r>
-        <w:rPr>
-          <w:rtl w:val="0"/>
-        </w:rPr>
-      </w:r>
-    </w:p>
-    <w:p>
-      <w:pPr>
-        <w:shd w:fill="ffffff" w:val="clear"/>
-        <w:jc w:val="both"/>
-        <w:rPr>
-          <w:b w:val="1"/>
-          <w:color w:val="0000ff"/>
-          <w:sz w:val="36"/>
-          <w:szCs w:val="36"/>
-          <w:highlight w:val="white"/>
-        </w:rPr>
-      </w:pPr>
-      <w:r>
-        <w:rPr>
-          <w:rtl w:val="0"/>
-        </w:rPr>
-      </w:r>
-    </w:p>
-    <w:p>
-      <w:pPr>
-        <w:shd w:fill="ffffff" w:val="clear"/>
-        <w:jc w:val="both"/>
-        <w:rPr>
-          <w:b w:val="1"/>
-          <w:color w:val="434343"/>
-          <w:sz w:val="28"/>
-          <w:szCs w:val="28"/>
-          <w:highlight w:val="white"/>
-          <w:u w:val="single"/>
-        </w:rPr>
-      </w:pPr>
-      <w:r>
-        <w:rPr>
-          <w:b w:val="1"/>
-          <w:color w:val="434343"/>
-          <w:sz w:val="28"/>
-          <w:szCs w:val="28"/>
-          <w:highlight w:val="white"/>
-          <w:u w:val="single"/>
-          <w:rtl w:val="0"/>
-        </w:rPr>
-        <w:t xml:space="preserve">ALWAYS REMEMBER THE STAKEHOLDERS</w:t>
-      </w:r>
-    </w:p>
-    <w:p>
-      <w:pPr>
-        <w:shd w:fill="ffffff" w:val="clear"/>
-        <w:jc w:val="both"/>
-        <w:rPr/>
-      </w:pPr>
-      <w:hyperlink r:id="rId52">
-        <w:r>
-          <w:rPr>
-            <w:b w:val="1"/>
-            <w:color w:val="434343"/>
-            <w:sz w:val="28"/>
-            <w:szCs w:val="28"/>
-            <w:highlight w:val="white"/>
-            <w:u w:val="single"/>
-            <w:rtl w:val="0"/>
-          </w:rPr>
-          <w:t xml:space="preserve">COMMUNICATING WITH YOUR TEAM</w:t>
-        </w:r>
-      </w:hyperlink>
-      <w:r>
-        <w:rPr>
-          <w:rtl w:val="0"/>
-        </w:rPr>
-      </w:r>
-    </w:p>
-    <w:p>
-      <w:pPr>
-        <w:shd w:fill="ffffff" w:val="clear"/>
-        <w:jc w:val="both"/>
-        <w:rPr/>
-      </w:pPr>
-      <w:hyperlink r:id="rId53">
-        <w:r>
-          <w:rPr>
-            <w:b w:val="1"/>
-            <w:color w:val="434343"/>
-            <w:sz w:val="28"/>
-            <w:szCs w:val="28"/>
-            <w:highlight w:val="white"/>
-            <w:u w:val="single"/>
-            <w:rtl w:val="0"/>
-          </w:rPr>
-          <w:t xml:space="preserve">BALANCE NEEDS AND EXPECTATIONS ACROSS YOUR TEAM</w:t>
-        </w:r>
-      </w:hyperlink>
-      <w:r>
-        <w:rPr>
-          <w:rtl w:val="0"/>
-        </w:rPr>
-      </w:r>
-    </w:p>
-    <w:p>
-      <w:pPr>
-        <w:shd w:fill="ffffff" w:val="clear"/>
-        <w:jc w:val="both"/>
-        <w:rPr/>
-      </w:pPr>
-      <w:r>
-        <w:rPr>
-          <w:rtl w:val="0"/>
-        </w:rPr>
-      </w:r>
-    </w:p>
-    <w:p>
-      <w:pPr>
-        <w:shd w:fill="ffffff" w:val="clear"/>
-        <w:jc w:val="both"/>
-        <w:rPr>
-          <w:color w:val="333333"/>
-          <w:sz w:val="21"/>
-          <w:szCs w:val="21"/>
-          <w:highlight w:val="white"/>
-        </w:rPr>
-      </w:pPr>
-      <w:r>
-        <w:rPr>
-          <w:b w:val="1"/>
-          <w:color w:val="333333"/>
-          <w:sz w:val="21"/>
-          <w:szCs w:val="21"/>
-          <w:highlight w:val="white"/>
-          <w:rtl w:val="0"/>
-        </w:rPr>
-        <w:t xml:space="preserve">Stakeholders </w:t>
-      </w:r>
-      <w:r>
-        <w:rPr>
-          <w:color w:val="333333"/>
-          <w:sz w:val="21"/>
-          <w:szCs w:val="21"/>
-          <w:highlight w:val="white"/>
-          <w:rtl w:val="0"/>
-        </w:rPr>
-        <w:t xml:space="preserve">are people that have invested time, interest, and resources into the projects that you'll be working on as a data analyst. In other words, </w:t>
-      </w:r>
-      <w:r>
-        <w:rPr>
-          <w:b w:val="1"/>
-          <w:color w:val="333333"/>
-          <w:sz w:val="21"/>
-          <w:szCs w:val="21"/>
-          <w:highlight w:val="white"/>
-          <w:rtl w:val="0"/>
-        </w:rPr>
-        <w:t xml:space="preserve">they hold stakes in what you're doing.</w:t>
-      </w:r>
-      <w:r>
-        <w:rPr>
-          <w:color w:val="333333"/>
-          <w:sz w:val="21"/>
-          <w:szCs w:val="21"/>
-          <w:highlight w:val="white"/>
-          <w:rtl w:val="0"/>
-        </w:rPr>
-        <w:t xml:space="preserve"> There's a good chance they'll need the work you do to perform their own needs.</w:t>
-      </w:r>
-    </w:p>
-    <w:p>
-      <w:pPr>
-        <w:shd w:fill="ffffff" w:val="clear"/>
-        <w:jc w:val="both"/>
-        <w:rPr>
-          <w:color w:val="333333"/>
-          <w:sz w:val="21"/>
-          <w:szCs w:val="21"/>
-          <w:highlight w:val="white"/>
-        </w:rPr>
-      </w:pPr>
-      <w:r>
-        <w:rPr>
-          <w:rtl w:val="0"/>
-        </w:rPr>
-      </w:r>
-    </w:p>
-    <w:p>
-      <w:pPr>
-        <w:rPr/>
-      </w:pPr>
-      <w:r>
         <w:rPr>
           <w:rtl w:val="0"/>
         </w:rPr>
       </w:r>
     </w:p>
     <w:sectPr>
-      <w:headerReference r:id="rId54" w:type="default"/>
+      <w:headerReference r:id="rId44" w:type="default"/>
       <w:pgSz w:h="15840" w:w="12240" w:orient="portrait"/>
       <w:pgMar w:bottom="1440" w:top="1440" w:left="1440" w:right="1440" w:header="720" w:footer="720"/>
       <w:pgNumType w:start="1"/>

</xml_diff>